<commit_message>
Actualizado diagrama de paquetes
</commit_message>
<xml_diff>
--- a/DOCUMENTACION/Diagramas_E1/DiagPaquetes.docx
+++ b/DOCUMENTACION/Diagramas_E1/DiagPaquetes.docx
@@ -6,31 +6,24 @@
       <w:pPr>
         <w:pStyle w:val="Ttulo2"/>
       </w:pPr>
-      <w:bookmarkStart w:id="0" w:name="_GoBack"/>
-      <w:bookmarkEnd w:id="0"/>
-      <w:r>
-        <w:t>Diagrama de paquetes</w:t>
-      </w:r>
-    </w:p>
-    <w:p>
       <w:r>
         <w:rPr>
           <w:noProof/>
           <w:lang w:eastAsia="es-ES"/>
         </w:rPr>
         <w:drawing>
-          <wp:anchor distT="0" distB="0" distL="114300" distR="114300" simplePos="0" relativeHeight="251658240" behindDoc="0" locked="0" layoutInCell="1" allowOverlap="1" wp14:anchorId="4106898D" wp14:editId="32D7D03F">
+          <wp:anchor distT="0" distB="0" distL="114300" distR="114300" simplePos="0" relativeHeight="251659264" behindDoc="0" locked="0" layoutInCell="1" allowOverlap="1" wp14:anchorId="5987660C" wp14:editId="3A62B6D2">
             <wp:simplePos x="0" y="0"/>
             <wp:positionH relativeFrom="column">
-              <wp:posOffset>-417195</wp:posOffset>
+              <wp:posOffset>-899160</wp:posOffset>
             </wp:positionH>
             <wp:positionV relativeFrom="paragraph">
-              <wp:posOffset>324485</wp:posOffset>
+              <wp:posOffset>662305</wp:posOffset>
             </wp:positionV>
-            <wp:extent cx="6306820" cy="4724400"/>
-            <wp:effectExtent l="0" t="0" r="0" b="0"/>
+            <wp:extent cx="7181850" cy="5153025"/>
+            <wp:effectExtent l="0" t="0" r="0" b="9525"/>
             <wp:wrapTopAndBottom/>
-            <wp:docPr id="1" name="Imagen 1" descr="C:\Users\USUARIO\Desktop\DP_Entrega1.PNG"/>
+            <wp:docPr id="3" name="Imagen 3"/>
             <wp:cNvGraphicFramePr>
               <a:graphicFrameLocks xmlns:a="http://schemas.openxmlformats.org/drawingml/2006/main" noChangeAspect="1"/>
             </wp:cNvGraphicFramePr>
@@ -38,10 +31,8 @@
               <a:graphicData uri="http://schemas.openxmlformats.org/drawingml/2006/picture">
                 <pic:pic xmlns:pic="http://schemas.openxmlformats.org/drawingml/2006/picture">
                   <pic:nvPicPr>
-                    <pic:cNvPr id="0" name="Picture 1" descr="C:\Users\USUARIO\Desktop\DP_Entrega1.PNG"/>
-                    <pic:cNvPicPr>
-                      <a:picLocks noChangeAspect="1" noChangeArrowheads="1"/>
-                    </pic:cNvPicPr>
+                    <pic:cNvPr id="0" name=""/>
+                    <pic:cNvPicPr/>
                   </pic:nvPicPr>
                   <pic:blipFill>
                     <a:blip r:embed="rId5">
@@ -51,23 +42,18 @@
                         </a:ext>
                       </a:extLst>
                     </a:blip>
-                    <a:srcRect/>
                     <a:stretch>
                       <a:fillRect/>
                     </a:stretch>
                   </pic:blipFill>
-                  <pic:spPr bwMode="auto">
+                  <pic:spPr>
                     <a:xfrm>
                       <a:off x="0" y="0"/>
-                      <a:ext cx="6306820" cy="4724400"/>
+                      <a:ext cx="7181850" cy="5153025"/>
                     </a:xfrm>
                     <a:prstGeom prst="rect">
                       <a:avLst/>
                     </a:prstGeom>
-                    <a:noFill/>
-                    <a:ln>
-                      <a:noFill/>
-                    </a:ln>
                   </pic:spPr>
                 </pic:pic>
               </a:graphicData>
@@ -81,6 +67,11 @@
           </wp:anchor>
         </w:drawing>
       </w:r>
+      <w:r>
+        <w:t>Diagrama de paquetes</w:t>
+      </w:r>
+      <w:bookmarkStart w:id="0" w:name="_GoBack"/>
+      <w:bookmarkEnd w:id="0"/>
     </w:p>
     <w:p/>
     <w:sectPr>

</xml_diff>